<commit_message>
updated web tech pdf contents
</commit_message>
<xml_diff>
--- a/WEB TECHNOLOGIES/DOCS/WEB_BASICS.docx
+++ b/WEB TECHNOLOGIES/DOCS/WEB_BASICS.docx
@@ -3184,9 +3184,9 @@
         </w:tblCellMar>
       </w:tblPr>
       <w:tblGrid>
-        <w:gridCol w:w="1846"/>
+        <w:gridCol w:w="1845"/>
         <w:gridCol w:w="2689"/>
-        <w:gridCol w:w="5103"/>
+        <w:gridCol w:w="5104"/>
       </w:tblGrid>
       <w:tr>
         <w:trPr>
@@ -3194,7 +3194,7 @@
         </w:trPr>
         <w:tc>
           <w:tcPr>
-            <w:tcW w:w="1846" w:type="dxa"/>
+            <w:tcW w:w="1845" w:type="dxa"/>
             <w:tcBorders>
               <w:top w:val="single" w:sz="6" w:space="0" w:color="000000"/>
               <w:start w:val="single" w:sz="6" w:space="0" w:color="000000"/>
@@ -3246,7 +3246,7 @@
         </w:tc>
         <w:tc>
           <w:tcPr>
-            <w:tcW w:w="5103" w:type="dxa"/>
+            <w:tcW w:w="5104" w:type="dxa"/>
             <w:tcBorders>
               <w:top w:val="single" w:sz="6" w:space="0" w:color="000000"/>
               <w:start w:val="single" w:sz="6" w:space="0" w:color="000000"/>
@@ -3275,7 +3275,7 @@
         <w:trPr/>
         <w:tc>
           <w:tcPr>
-            <w:tcW w:w="1846" w:type="dxa"/>
+            <w:tcW w:w="1845" w:type="dxa"/>
             <w:tcBorders>
               <w:top w:val="single" w:sz="6" w:space="0" w:color="000000"/>
               <w:start w:val="single" w:sz="6" w:space="0" w:color="000000"/>
@@ -3327,7 +3327,7 @@
         </w:tc>
         <w:tc>
           <w:tcPr>
-            <w:tcW w:w="5103" w:type="dxa"/>
+            <w:tcW w:w="5104" w:type="dxa"/>
             <w:tcBorders>
               <w:top w:val="single" w:sz="6" w:space="0" w:color="000000"/>
               <w:start w:val="single" w:sz="6" w:space="0" w:color="000000"/>
@@ -3356,7 +3356,7 @@
         <w:trPr/>
         <w:tc>
           <w:tcPr>
-            <w:tcW w:w="1846" w:type="dxa"/>
+            <w:tcW w:w="1845" w:type="dxa"/>
             <w:tcBorders>
               <w:top w:val="single" w:sz="6" w:space="0" w:color="000000"/>
               <w:start w:val="single" w:sz="6" w:space="0" w:color="000000"/>
@@ -3408,7 +3408,7 @@
         </w:tc>
         <w:tc>
           <w:tcPr>
-            <w:tcW w:w="5103" w:type="dxa"/>
+            <w:tcW w:w="5104" w:type="dxa"/>
             <w:tcBorders>
               <w:top w:val="single" w:sz="6" w:space="0" w:color="000000"/>
               <w:start w:val="single" w:sz="6" w:space="0" w:color="000000"/>
@@ -3437,7 +3437,7 @@
         <w:trPr/>
         <w:tc>
           <w:tcPr>
-            <w:tcW w:w="1846" w:type="dxa"/>
+            <w:tcW w:w="1845" w:type="dxa"/>
             <w:tcBorders>
               <w:top w:val="single" w:sz="6" w:space="0" w:color="000000"/>
               <w:start w:val="single" w:sz="6" w:space="0" w:color="000000"/>
@@ -3489,7 +3489,7 @@
         </w:tc>
         <w:tc>
           <w:tcPr>
-            <w:tcW w:w="5103" w:type="dxa"/>
+            <w:tcW w:w="5104" w:type="dxa"/>
             <w:tcBorders>
               <w:top w:val="single" w:sz="6" w:space="0" w:color="000000"/>
               <w:start w:val="single" w:sz="6" w:space="0" w:color="000000"/>
@@ -3518,7 +3518,7 @@
         <w:trPr/>
         <w:tc>
           <w:tcPr>
-            <w:tcW w:w="1846" w:type="dxa"/>
+            <w:tcW w:w="1845" w:type="dxa"/>
             <w:tcBorders>
               <w:top w:val="single" w:sz="6" w:space="0" w:color="000000"/>
               <w:start w:val="single" w:sz="6" w:space="0" w:color="000000"/>
@@ -3570,7 +3570,7 @@
         </w:tc>
         <w:tc>
           <w:tcPr>
-            <w:tcW w:w="5103" w:type="dxa"/>
+            <w:tcW w:w="5104" w:type="dxa"/>
             <w:tcBorders>
               <w:top w:val="single" w:sz="6" w:space="0" w:color="000000"/>
               <w:start w:val="single" w:sz="6" w:space="0" w:color="000000"/>
@@ -3599,7 +3599,7 @@
         <w:trPr/>
         <w:tc>
           <w:tcPr>
-            <w:tcW w:w="1846" w:type="dxa"/>
+            <w:tcW w:w="1845" w:type="dxa"/>
             <w:tcBorders>
               <w:top w:val="single" w:sz="6" w:space="0" w:color="000000"/>
               <w:start w:val="single" w:sz="6" w:space="0" w:color="000000"/>
@@ -3651,7 +3651,7 @@
         </w:tc>
         <w:tc>
           <w:tcPr>
-            <w:tcW w:w="5103" w:type="dxa"/>
+            <w:tcW w:w="5104" w:type="dxa"/>
             <w:tcBorders>
               <w:top w:val="single" w:sz="6" w:space="0" w:color="000000"/>
               <w:start w:val="single" w:sz="6" w:space="0" w:color="000000"/>
@@ -3680,7 +3680,7 @@
         <w:trPr/>
         <w:tc>
           <w:tcPr>
-            <w:tcW w:w="1846" w:type="dxa"/>
+            <w:tcW w:w="1845" w:type="dxa"/>
             <w:tcBorders>
               <w:top w:val="single" w:sz="6" w:space="0" w:color="000000"/>
               <w:start w:val="single" w:sz="6" w:space="0" w:color="000000"/>
@@ -3732,7 +3732,7 @@
         </w:tc>
         <w:tc>
           <w:tcPr>
-            <w:tcW w:w="5103" w:type="dxa"/>
+            <w:tcW w:w="5104" w:type="dxa"/>
             <w:tcBorders>
               <w:top w:val="single" w:sz="6" w:space="0" w:color="000000"/>
               <w:start w:val="single" w:sz="6" w:space="0" w:color="000000"/>
@@ -4214,8 +4214,8 @@
       </w:tblPr>
       <w:tblGrid>
         <w:gridCol w:w="1107"/>
-        <w:gridCol w:w="4245"/>
-        <w:gridCol w:w="4286"/>
+        <w:gridCol w:w="4244"/>
+        <w:gridCol w:w="4287"/>
       </w:tblGrid>
       <w:tr>
         <w:trPr>
@@ -4249,7 +4249,7 @@
         </w:tc>
         <w:tc>
           <w:tcPr>
-            <w:tcW w:w="4245" w:type="dxa"/>
+            <w:tcW w:w="4244" w:type="dxa"/>
             <w:tcBorders>
               <w:top w:val="single" w:sz="6" w:space="0" w:color="111111"/>
               <w:start w:val="single" w:sz="6" w:space="0" w:color="111111"/>
@@ -4275,7 +4275,7 @@
         </w:tc>
         <w:tc>
           <w:tcPr>
-            <w:tcW w:w="4286" w:type="dxa"/>
+            <w:tcW w:w="4287" w:type="dxa"/>
             <w:tcBorders>
               <w:top w:val="single" w:sz="6" w:space="0" w:color="111111"/>
               <w:start w:val="single" w:sz="6" w:space="0" w:color="111111"/>
@@ -4331,7 +4331,7 @@
         </w:tc>
         <w:tc>
           <w:tcPr>
-            <w:tcW w:w="4245" w:type="dxa"/>
+            <w:tcW w:w="4244" w:type="dxa"/>
             <w:tcBorders>
               <w:top w:val="single" w:sz="6" w:space="0" w:color="111111"/>
               <w:start w:val="single" w:sz="6" w:space="0" w:color="111111"/>
@@ -4358,7 +4358,7 @@
         </w:tc>
         <w:tc>
           <w:tcPr>
-            <w:tcW w:w="4286" w:type="dxa"/>
+            <w:tcW w:w="4287" w:type="dxa"/>
             <w:tcBorders>
               <w:top w:val="single" w:sz="6" w:space="0" w:color="111111"/>
               <w:start w:val="single" w:sz="6" w:space="0" w:color="111111"/>
@@ -4415,7 +4415,7 @@
         </w:tc>
         <w:tc>
           <w:tcPr>
-            <w:tcW w:w="4245" w:type="dxa"/>
+            <w:tcW w:w="4244" w:type="dxa"/>
             <w:tcBorders>
               <w:top w:val="single" w:sz="6" w:space="0" w:color="111111"/>
               <w:start w:val="single" w:sz="6" w:space="0" w:color="111111"/>
@@ -4442,7 +4442,7 @@
         </w:tc>
         <w:tc>
           <w:tcPr>
-            <w:tcW w:w="4286" w:type="dxa"/>
+            <w:tcW w:w="4287" w:type="dxa"/>
             <w:tcBorders>
               <w:top w:val="single" w:sz="6" w:space="0" w:color="111111"/>
               <w:start w:val="single" w:sz="6" w:space="0" w:color="111111"/>
@@ -4499,7 +4499,7 @@
         </w:tc>
         <w:tc>
           <w:tcPr>
-            <w:tcW w:w="4245" w:type="dxa"/>
+            <w:tcW w:w="4244" w:type="dxa"/>
             <w:tcBorders>
               <w:top w:val="single" w:sz="6" w:space="0" w:color="111111"/>
               <w:start w:val="single" w:sz="6" w:space="0" w:color="111111"/>
@@ -4526,7 +4526,7 @@
         </w:tc>
         <w:tc>
           <w:tcPr>
-            <w:tcW w:w="4286" w:type="dxa"/>
+            <w:tcW w:w="4287" w:type="dxa"/>
             <w:tcBorders>
               <w:top w:val="single" w:sz="6" w:space="0" w:color="111111"/>
               <w:start w:val="single" w:sz="6" w:space="0" w:color="111111"/>
@@ -4583,7 +4583,7 @@
         </w:tc>
         <w:tc>
           <w:tcPr>
-            <w:tcW w:w="4245" w:type="dxa"/>
+            <w:tcW w:w="4244" w:type="dxa"/>
             <w:tcBorders>
               <w:top w:val="single" w:sz="6" w:space="0" w:color="111111"/>
               <w:start w:val="single" w:sz="6" w:space="0" w:color="111111"/>
@@ -4610,7 +4610,7 @@
         </w:tc>
         <w:tc>
           <w:tcPr>
-            <w:tcW w:w="4286" w:type="dxa"/>
+            <w:tcW w:w="4287" w:type="dxa"/>
             <w:tcBorders>
               <w:top w:val="single" w:sz="6" w:space="0" w:color="111111"/>
               <w:start w:val="single" w:sz="6" w:space="0" w:color="111111"/>
@@ -8378,8 +8378,8 @@
         </w:tblCellMar>
       </w:tblPr>
       <w:tblGrid>
-        <w:gridCol w:w="1211"/>
-        <w:gridCol w:w="4328"/>
+        <w:gridCol w:w="1210"/>
+        <w:gridCol w:w="4329"/>
         <w:gridCol w:w="3621"/>
       </w:tblGrid>
       <w:tr>
@@ -8388,7 +8388,7 @@
         </w:trPr>
         <w:tc>
           <w:tcPr>
-            <w:tcW w:w="1211" w:type="dxa"/>
+            <w:tcW w:w="1210" w:type="dxa"/>
             <w:tcBorders>
               <w:top w:val="single" w:sz="6" w:space="0" w:color="000000"/>
               <w:start w:val="single" w:sz="6" w:space="0" w:color="000000"/>
@@ -8414,7 +8414,7 @@
         </w:tc>
         <w:tc>
           <w:tcPr>
-            <w:tcW w:w="4328" w:type="dxa"/>
+            <w:tcW w:w="4329" w:type="dxa"/>
             <w:tcBorders>
               <w:top w:val="single" w:sz="6" w:space="0" w:color="000000"/>
               <w:start w:val="single" w:sz="6" w:space="0" w:color="000000"/>
@@ -8469,7 +8469,7 @@
         <w:trPr/>
         <w:tc>
           <w:tcPr>
-            <w:tcW w:w="1211" w:type="dxa"/>
+            <w:tcW w:w="1210" w:type="dxa"/>
             <w:tcBorders>
               <w:top w:val="single" w:sz="6" w:space="0" w:color="000000"/>
               <w:start w:val="single" w:sz="6" w:space="0" w:color="000000"/>
@@ -8496,7 +8496,7 @@
         </w:tc>
         <w:tc>
           <w:tcPr>
-            <w:tcW w:w="4328" w:type="dxa"/>
+            <w:tcW w:w="4329" w:type="dxa"/>
             <w:tcBorders>
               <w:top w:val="single" w:sz="6" w:space="0" w:color="000000"/>
               <w:start w:val="single" w:sz="6" w:space="0" w:color="000000"/>
@@ -8553,7 +8553,7 @@
         <w:trPr/>
         <w:tc>
           <w:tcPr>
-            <w:tcW w:w="1211" w:type="dxa"/>
+            <w:tcW w:w="1210" w:type="dxa"/>
             <w:tcBorders>
               <w:top w:val="single" w:sz="6" w:space="0" w:color="000000"/>
               <w:start w:val="single" w:sz="6" w:space="0" w:color="000000"/>
@@ -8580,7 +8580,7 @@
         </w:tc>
         <w:tc>
           <w:tcPr>
-            <w:tcW w:w="4328" w:type="dxa"/>
+            <w:tcW w:w="4329" w:type="dxa"/>
             <w:tcBorders>
               <w:top w:val="single" w:sz="6" w:space="0" w:color="000000"/>
               <w:start w:val="single" w:sz="6" w:space="0" w:color="000000"/>
@@ -8637,7 +8637,7 @@
         <w:trPr/>
         <w:tc>
           <w:tcPr>
-            <w:tcW w:w="1211" w:type="dxa"/>
+            <w:tcW w:w="1210" w:type="dxa"/>
             <w:tcBorders>
               <w:top w:val="single" w:sz="6" w:space="0" w:color="000000"/>
               <w:start w:val="single" w:sz="6" w:space="0" w:color="000000"/>
@@ -8664,7 +8664,7 @@
         </w:tc>
         <w:tc>
           <w:tcPr>
-            <w:tcW w:w="4328" w:type="dxa"/>
+            <w:tcW w:w="4329" w:type="dxa"/>
             <w:tcBorders>
               <w:top w:val="single" w:sz="6" w:space="0" w:color="000000"/>
               <w:start w:val="single" w:sz="6" w:space="0" w:color="000000"/>
@@ -8721,7 +8721,7 @@
         <w:trPr/>
         <w:tc>
           <w:tcPr>
-            <w:tcW w:w="1211" w:type="dxa"/>
+            <w:tcW w:w="1210" w:type="dxa"/>
             <w:tcBorders>
               <w:top w:val="single" w:sz="6" w:space="0" w:color="000000"/>
               <w:start w:val="single" w:sz="6" w:space="0" w:color="000000"/>
@@ -8748,7 +8748,7 @@
         </w:tc>
         <w:tc>
           <w:tcPr>
-            <w:tcW w:w="4328" w:type="dxa"/>
+            <w:tcW w:w="4329" w:type="dxa"/>
             <w:tcBorders>
               <w:top w:val="single" w:sz="6" w:space="0" w:color="000000"/>
               <w:start w:val="single" w:sz="6" w:space="0" w:color="000000"/>
@@ -9456,8 +9456,8 @@
         </w:tblCellMar>
       </w:tblPr>
       <w:tblGrid>
-        <w:gridCol w:w="1868"/>
-        <w:gridCol w:w="3323"/>
+        <w:gridCol w:w="1867"/>
+        <w:gridCol w:w="3324"/>
         <w:gridCol w:w="4447"/>
       </w:tblGrid>
       <w:tr>
@@ -9466,7 +9466,7 @@
         </w:trPr>
         <w:tc>
           <w:tcPr>
-            <w:tcW w:w="1868" w:type="dxa"/>
+            <w:tcW w:w="1867" w:type="dxa"/>
             <w:tcBorders>
               <w:top w:val="single" w:sz="4" w:space="0" w:color="000000"/>
               <w:start w:val="single" w:sz="4" w:space="0" w:color="000000"/>
@@ -9491,7 +9491,7 @@
         </w:tc>
         <w:tc>
           <w:tcPr>
-            <w:tcW w:w="3323" w:type="dxa"/>
+            <w:tcW w:w="3324" w:type="dxa"/>
             <w:tcBorders>
               <w:top w:val="single" w:sz="4" w:space="0" w:color="000000"/>
               <w:start w:val="single" w:sz="4" w:space="0" w:color="000000"/>
@@ -9545,7 +9545,7 @@
         <w:trPr/>
         <w:tc>
           <w:tcPr>
-            <w:tcW w:w="1868" w:type="dxa"/>
+            <w:tcW w:w="1867" w:type="dxa"/>
             <w:tcBorders>
               <w:start w:val="single" w:sz="4" w:space="0" w:color="000000"/>
               <w:bottom w:val="single" w:sz="4" w:space="0" w:color="000000"/>
@@ -9570,7 +9570,7 @@
         </w:tc>
         <w:tc>
           <w:tcPr>
-            <w:tcW w:w="3323" w:type="dxa"/>
+            <w:tcW w:w="3324" w:type="dxa"/>
             <w:tcBorders>
               <w:start w:val="single" w:sz="4" w:space="0" w:color="000000"/>
               <w:bottom w:val="single" w:sz="4" w:space="0" w:color="000000"/>
@@ -9624,7 +9624,7 @@
         <w:trPr/>
         <w:tc>
           <w:tcPr>
-            <w:tcW w:w="1868" w:type="dxa"/>
+            <w:tcW w:w="1867" w:type="dxa"/>
             <w:tcBorders>
               <w:start w:val="single" w:sz="4" w:space="0" w:color="000000"/>
               <w:bottom w:val="single" w:sz="4" w:space="0" w:color="000000"/>
@@ -9649,7 +9649,7 @@
         </w:tc>
         <w:tc>
           <w:tcPr>
-            <w:tcW w:w="3323" w:type="dxa"/>
+            <w:tcW w:w="3324" w:type="dxa"/>
             <w:tcBorders>
               <w:start w:val="single" w:sz="4" w:space="0" w:color="000000"/>
               <w:bottom w:val="single" w:sz="4" w:space="0" w:color="000000"/>
@@ -9703,7 +9703,7 @@
         <w:trPr/>
         <w:tc>
           <w:tcPr>
-            <w:tcW w:w="1868" w:type="dxa"/>
+            <w:tcW w:w="1867" w:type="dxa"/>
             <w:tcBorders>
               <w:start w:val="single" w:sz="4" w:space="0" w:color="000000"/>
               <w:bottom w:val="single" w:sz="4" w:space="0" w:color="000000"/>
@@ -9728,7 +9728,7 @@
         </w:tc>
         <w:tc>
           <w:tcPr>
-            <w:tcW w:w="3323" w:type="dxa"/>
+            <w:tcW w:w="3324" w:type="dxa"/>
             <w:tcBorders>
               <w:start w:val="single" w:sz="4" w:space="0" w:color="000000"/>
               <w:bottom w:val="single" w:sz="4" w:space="0" w:color="000000"/>
@@ -9782,7 +9782,7 @@
         <w:trPr/>
         <w:tc>
           <w:tcPr>
-            <w:tcW w:w="1868" w:type="dxa"/>
+            <w:tcW w:w="1867" w:type="dxa"/>
             <w:tcBorders>
               <w:start w:val="single" w:sz="4" w:space="0" w:color="000000"/>
               <w:bottom w:val="single" w:sz="4" w:space="0" w:color="000000"/>
@@ -9807,7 +9807,7 @@
         </w:tc>
         <w:tc>
           <w:tcPr>
-            <w:tcW w:w="3323" w:type="dxa"/>
+            <w:tcW w:w="3324" w:type="dxa"/>
             <w:tcBorders>
               <w:start w:val="single" w:sz="4" w:space="0" w:color="000000"/>
               <w:bottom w:val="single" w:sz="4" w:space="0" w:color="000000"/>
@@ -9863,7 +9863,7 @@
         </w:trPr>
         <w:tc>
           <w:tcPr>
-            <w:tcW w:w="1868" w:type="dxa"/>
+            <w:tcW w:w="1867" w:type="dxa"/>
             <w:tcBorders>
               <w:start w:val="single" w:sz="4" w:space="0" w:color="000000"/>
               <w:bottom w:val="single" w:sz="4" w:space="0" w:color="000000"/>
@@ -9888,7 +9888,7 @@
         </w:tc>
         <w:tc>
           <w:tcPr>
-            <w:tcW w:w="3323" w:type="dxa"/>
+            <w:tcW w:w="3324" w:type="dxa"/>
             <w:tcBorders>
               <w:start w:val="single" w:sz="4" w:space="0" w:color="000000"/>
               <w:bottom w:val="single" w:sz="4" w:space="0" w:color="000000"/>
@@ -16543,10 +16543,1380 @@
         </w:rPr>
       </w:r>
     </w:p>
+    <w:p>
+      <w:pPr>
+        <w:pStyle w:val="Normal"/>
+        <w:bidi w:val="0"/>
+        <w:jc w:val="start"/>
+        <w:rPr>
+          <w:b/>
+          <w:bCs/>
+          <w:sz w:val="24"/>
+          <w:szCs w:val="24"/>
+        </w:rPr>
+      </w:pPr>
+      <w:r>
+        <w:rPr>
+          <w:b/>
+          <w:bCs/>
+          <w:sz w:val="24"/>
+          <w:szCs w:val="24"/>
+        </w:rPr>
+      </w:r>
+    </w:p>
+    <w:p>
+      <w:pPr>
+        <w:pStyle w:val="Normal"/>
+        <w:bidi w:val="0"/>
+        <w:jc w:val="start"/>
+        <w:rPr>
+          <w:b/>
+          <w:bCs/>
+          <w:sz w:val="24"/>
+          <w:szCs w:val="24"/>
+        </w:rPr>
+      </w:pPr>
+      <w:r>
+        <w:rPr>
+          <w:b/>
+          <w:bCs/>
+          <w:sz w:val="24"/>
+          <w:szCs w:val="24"/>
+        </w:rPr>
+      </w:r>
+    </w:p>
+    <w:p>
+      <w:pPr>
+        <w:pStyle w:val="Normal"/>
+        <w:bidi w:val="0"/>
+        <w:jc w:val="start"/>
+        <w:rPr>
+          <w:b/>
+          <w:bCs/>
+          <w:sz w:val="24"/>
+          <w:szCs w:val="24"/>
+        </w:rPr>
+      </w:pPr>
+      <w:r>
+        <w:rPr>
+          <w:b/>
+          <w:bCs/>
+          <w:sz w:val="24"/>
+          <w:szCs w:val="24"/>
+        </w:rPr>
+      </w:r>
+    </w:p>
+    <w:p>
+      <w:pPr>
+        <w:pStyle w:val="Normal"/>
+        <w:bidi w:val="0"/>
+        <w:jc w:val="start"/>
+        <w:rPr>
+          <w:b/>
+          <w:bCs/>
+          <w:sz w:val="24"/>
+          <w:szCs w:val="24"/>
+        </w:rPr>
+      </w:pPr>
+      <w:r>
+        <w:rPr>
+          <w:b/>
+          <w:bCs/>
+          <w:sz w:val="24"/>
+          <w:szCs w:val="24"/>
+        </w:rPr>
+      </w:r>
+    </w:p>
+    <w:p>
+      <w:pPr>
+        <w:pStyle w:val="Normal"/>
+        <w:bidi w:val="0"/>
+        <w:jc w:val="start"/>
+        <w:rPr>
+          <w:b/>
+          <w:bCs/>
+          <w:sz w:val="24"/>
+          <w:szCs w:val="24"/>
+        </w:rPr>
+      </w:pPr>
+      <w:r>
+        <w:rPr>
+          <w:b/>
+          <w:bCs/>
+          <w:sz w:val="24"/>
+          <w:szCs w:val="24"/>
+        </w:rPr>
+      </w:r>
+    </w:p>
+    <w:p>
+      <w:pPr>
+        <w:pStyle w:val="Normal"/>
+        <w:bidi w:val="0"/>
+        <w:jc w:val="start"/>
+        <w:rPr>
+          <w:b/>
+          <w:bCs/>
+          <w:sz w:val="24"/>
+          <w:szCs w:val="24"/>
+        </w:rPr>
+      </w:pPr>
+      <w:r>
+        <w:rPr>
+          <w:b/>
+          <w:bCs/>
+          <w:sz w:val="24"/>
+          <w:szCs w:val="24"/>
+        </w:rPr>
+      </w:r>
+    </w:p>
+    <w:p>
+      <w:pPr>
+        <w:pStyle w:val="Normal"/>
+        <w:bidi w:val="0"/>
+        <w:jc w:val="start"/>
+        <w:rPr>
+          <w:b/>
+          <w:bCs/>
+          <w:sz w:val="24"/>
+          <w:szCs w:val="24"/>
+        </w:rPr>
+      </w:pPr>
+      <w:r>
+        <w:rPr>
+          <w:b/>
+          <w:bCs/>
+          <w:sz w:val="24"/>
+          <w:szCs w:val="24"/>
+        </w:rPr>
+      </w:r>
+    </w:p>
+    <w:p>
+      <w:pPr>
+        <w:pStyle w:val="Normal"/>
+        <w:bidi w:val="0"/>
+        <w:jc w:val="start"/>
+        <w:rPr>
+          <w:b/>
+          <w:bCs/>
+          <w:sz w:val="24"/>
+          <w:szCs w:val="24"/>
+        </w:rPr>
+      </w:pPr>
+      <w:r>
+        <w:rPr>
+          <w:b/>
+          <w:bCs/>
+          <w:sz w:val="24"/>
+          <w:szCs w:val="24"/>
+        </w:rPr>
+      </w:r>
+    </w:p>
+    <w:p>
+      <w:pPr>
+        <w:pStyle w:val="Normal"/>
+        <w:bidi w:val="0"/>
+        <w:jc w:val="start"/>
+        <w:rPr>
+          <w:b/>
+          <w:bCs/>
+          <w:sz w:val="24"/>
+          <w:szCs w:val="24"/>
+        </w:rPr>
+      </w:pPr>
+      <w:r>
+        <w:rPr>
+          <w:b/>
+          <w:bCs/>
+          <w:sz w:val="24"/>
+          <w:szCs w:val="24"/>
+        </w:rPr>
+      </w:r>
+    </w:p>
+    <w:p>
+      <w:pPr>
+        <w:pStyle w:val="Normal"/>
+        <w:bidi w:val="0"/>
+        <w:jc w:val="start"/>
+        <w:rPr>
+          <w:b/>
+          <w:bCs/>
+          <w:sz w:val="24"/>
+          <w:szCs w:val="24"/>
+        </w:rPr>
+      </w:pPr>
+      <w:r>
+        <w:rPr>
+          <w:b/>
+          <w:bCs/>
+          <w:sz w:val="24"/>
+          <w:szCs w:val="24"/>
+        </w:rPr>
+      </w:r>
+    </w:p>
+    <w:p>
+      <w:pPr>
+        <w:pStyle w:val="Normal"/>
+        <w:bidi w:val="0"/>
+        <w:jc w:val="start"/>
+        <w:rPr>
+          <w:b/>
+          <w:bCs/>
+          <w:sz w:val="24"/>
+          <w:szCs w:val="24"/>
+        </w:rPr>
+      </w:pPr>
+      <w:r>
+        <w:rPr>
+          <w:b/>
+          <w:bCs/>
+          <w:sz w:val="24"/>
+          <w:szCs w:val="24"/>
+        </w:rPr>
+      </w:r>
+    </w:p>
+    <w:p>
+      <w:pPr>
+        <w:pStyle w:val="Normal"/>
+        <w:bidi w:val="0"/>
+        <w:jc w:val="start"/>
+        <w:rPr>
+          <w:b/>
+          <w:bCs/>
+          <w:sz w:val="24"/>
+          <w:szCs w:val="24"/>
+        </w:rPr>
+      </w:pPr>
+      <w:r>
+        <w:rPr>
+          <w:b/>
+          <w:bCs/>
+          <w:sz w:val="24"/>
+          <w:szCs w:val="24"/>
+        </w:rPr>
+      </w:r>
+    </w:p>
+    <w:p>
+      <w:pPr>
+        <w:pStyle w:val="Normal"/>
+        <w:bidi w:val="0"/>
+        <w:jc w:val="start"/>
+        <w:rPr>
+          <w:b/>
+          <w:bCs/>
+          <w:sz w:val="24"/>
+          <w:szCs w:val="24"/>
+        </w:rPr>
+      </w:pPr>
+      <w:r>
+        <w:rPr>
+          <w:b/>
+          <w:bCs/>
+          <w:sz w:val="24"/>
+          <w:szCs w:val="24"/>
+        </w:rPr>
+      </w:r>
+    </w:p>
+    <w:p>
+      <w:pPr>
+        <w:pStyle w:val="Normal"/>
+        <w:bidi w:val="0"/>
+        <w:jc w:val="start"/>
+        <w:rPr>
+          <w:b/>
+          <w:bCs/>
+          <w:sz w:val="24"/>
+          <w:szCs w:val="24"/>
+        </w:rPr>
+      </w:pPr>
+      <w:r>
+        <w:rPr>
+          <w:b/>
+          <w:bCs/>
+          <w:sz w:val="24"/>
+          <w:szCs w:val="24"/>
+        </w:rPr>
+      </w:r>
+    </w:p>
+    <w:p>
+      <w:pPr>
+        <w:pStyle w:val="Normal"/>
+        <w:bidi w:val="0"/>
+        <w:jc w:val="start"/>
+        <w:rPr>
+          <w:b/>
+          <w:bCs/>
+          <w:sz w:val="24"/>
+          <w:szCs w:val="24"/>
+        </w:rPr>
+      </w:pPr>
+      <w:r>
+        <w:rPr>
+          <w:b/>
+          <w:bCs/>
+          <w:sz w:val="24"/>
+          <w:szCs w:val="24"/>
+        </w:rPr>
+      </w:r>
+    </w:p>
+    <w:p>
+      <w:pPr>
+        <w:pStyle w:val="Normal"/>
+        <w:bidi w:val="0"/>
+        <w:jc w:val="start"/>
+        <w:rPr>
+          <w:b/>
+          <w:bCs/>
+          <w:sz w:val="24"/>
+          <w:szCs w:val="24"/>
+        </w:rPr>
+      </w:pPr>
+      <w:r>
+        <w:rPr>
+          <w:b/>
+          <w:bCs/>
+          <w:sz w:val="24"/>
+          <w:szCs w:val="24"/>
+        </w:rPr>
+      </w:r>
+    </w:p>
+    <w:p>
+      <w:pPr>
+        <w:pStyle w:val="Normal"/>
+        <w:bidi w:val="0"/>
+        <w:jc w:val="start"/>
+        <w:rPr>
+          <w:b/>
+          <w:bCs/>
+          <w:sz w:val="24"/>
+          <w:szCs w:val="24"/>
+        </w:rPr>
+      </w:pPr>
+      <w:r>
+        <w:rPr>
+          <w:b/>
+          <w:bCs/>
+          <w:sz w:val="24"/>
+          <w:szCs w:val="24"/>
+        </w:rPr>
+      </w:r>
+    </w:p>
+    <w:p>
+      <w:pPr>
+        <w:pStyle w:val="Normal"/>
+        <w:bidi w:val="0"/>
+        <w:jc w:val="start"/>
+        <w:rPr>
+          <w:b/>
+          <w:bCs/>
+          <w:sz w:val="24"/>
+          <w:szCs w:val="24"/>
+        </w:rPr>
+      </w:pPr>
+      <w:r>
+        <w:rPr>
+          <w:b/>
+          <w:bCs/>
+          <w:sz w:val="24"/>
+          <w:szCs w:val="24"/>
+        </w:rPr>
+      </w:r>
+    </w:p>
+    <w:p>
+      <w:pPr>
+        <w:pStyle w:val="Normal"/>
+        <w:bidi w:val="0"/>
+        <w:jc w:val="start"/>
+        <w:rPr>
+          <w:b/>
+          <w:bCs/>
+          <w:sz w:val="24"/>
+          <w:szCs w:val="24"/>
+        </w:rPr>
+      </w:pPr>
+      <w:r>
+        <w:rPr>
+          <w:b/>
+          <w:bCs/>
+          <w:sz w:val="24"/>
+          <w:szCs w:val="24"/>
+        </w:rPr>
+      </w:r>
+    </w:p>
+    <w:p>
+      <w:pPr>
+        <w:pStyle w:val="Normal"/>
+        <w:bidi w:val="0"/>
+        <w:jc w:val="start"/>
+        <w:rPr>
+          <w:b/>
+          <w:bCs/>
+          <w:sz w:val="24"/>
+          <w:szCs w:val="24"/>
+        </w:rPr>
+      </w:pPr>
+      <w:r>
+        <w:rPr>
+          <w:b/>
+          <w:bCs/>
+          <w:sz w:val="24"/>
+          <w:szCs w:val="24"/>
+        </w:rPr>
+      </w:r>
+    </w:p>
+    <w:p>
+      <w:pPr>
+        <w:pStyle w:val="Normal"/>
+        <w:bidi w:val="0"/>
+        <w:jc w:val="start"/>
+        <w:rPr>
+          <w:b/>
+          <w:bCs/>
+          <w:sz w:val="24"/>
+          <w:szCs w:val="24"/>
+        </w:rPr>
+      </w:pPr>
+      <w:r>
+        <w:rPr>
+          <w:b/>
+          <w:bCs/>
+          <w:sz w:val="24"/>
+          <w:szCs w:val="24"/>
+        </w:rPr>
+      </w:r>
+    </w:p>
+    <w:p>
+      <w:pPr>
+        <w:pStyle w:val="Normal"/>
+        <w:bidi w:val="0"/>
+        <w:jc w:val="start"/>
+        <w:rPr>
+          <w:b/>
+          <w:bCs/>
+          <w:sz w:val="24"/>
+          <w:szCs w:val="24"/>
+        </w:rPr>
+      </w:pPr>
+      <w:r>
+        <w:rPr>
+          <w:b/>
+          <w:bCs/>
+          <w:sz w:val="24"/>
+          <w:szCs w:val="24"/>
+        </w:rPr>
+      </w:r>
+    </w:p>
+    <w:p>
+      <w:pPr>
+        <w:pStyle w:val="Normal"/>
+        <w:bidi w:val="0"/>
+        <w:jc w:val="start"/>
+        <w:rPr>
+          <w:b/>
+          <w:bCs/>
+          <w:sz w:val="24"/>
+          <w:szCs w:val="24"/>
+        </w:rPr>
+      </w:pPr>
+      <w:r>
+        <w:rPr>
+          <w:b/>
+          <w:bCs/>
+          <w:sz w:val="24"/>
+          <w:szCs w:val="24"/>
+        </w:rPr>
+      </w:r>
+    </w:p>
+    <w:p>
+      <w:pPr>
+        <w:pStyle w:val="Normal"/>
+        <w:bidi w:val="0"/>
+        <w:jc w:val="start"/>
+        <w:rPr>
+          <w:b/>
+          <w:bCs/>
+          <w:sz w:val="24"/>
+          <w:szCs w:val="24"/>
+        </w:rPr>
+      </w:pPr>
+      <w:r>
+        <w:rPr>
+          <w:b/>
+          <w:bCs/>
+          <w:sz w:val="24"/>
+          <w:szCs w:val="24"/>
+        </w:rPr>
+      </w:r>
+    </w:p>
+    <w:p>
+      <w:pPr>
+        <w:pStyle w:val="Normal"/>
+        <w:bidi w:val="0"/>
+        <w:jc w:val="start"/>
+        <w:rPr>
+          <w:b/>
+          <w:bCs/>
+          <w:sz w:val="24"/>
+          <w:szCs w:val="24"/>
+        </w:rPr>
+      </w:pPr>
+      <w:r>
+        <w:rPr>
+          <w:b/>
+          <w:bCs/>
+          <w:sz w:val="24"/>
+          <w:szCs w:val="24"/>
+        </w:rPr>
+      </w:r>
+    </w:p>
+    <w:p>
+      <w:pPr>
+        <w:pStyle w:val="Normal"/>
+        <w:bidi w:val="0"/>
+        <w:jc w:val="start"/>
+        <w:rPr>
+          <w:b/>
+          <w:bCs/>
+          <w:sz w:val="24"/>
+          <w:szCs w:val="24"/>
+        </w:rPr>
+      </w:pPr>
+      <w:r>
+        <w:rPr>
+          <w:b/>
+          <w:bCs/>
+          <w:sz w:val="24"/>
+          <w:szCs w:val="24"/>
+        </w:rPr>
+      </w:r>
+    </w:p>
+    <w:p>
+      <w:pPr>
+        <w:pStyle w:val="Normal"/>
+        <w:bidi w:val="0"/>
+        <w:jc w:val="start"/>
+        <w:rPr>
+          <w:b/>
+          <w:bCs/>
+          <w:sz w:val="24"/>
+          <w:szCs w:val="24"/>
+        </w:rPr>
+      </w:pPr>
+      <w:r>
+        <w:rPr>
+          <w:b/>
+          <w:bCs/>
+          <w:sz w:val="24"/>
+          <w:szCs w:val="24"/>
+        </w:rPr>
+      </w:r>
+    </w:p>
+    <w:p>
+      <w:pPr>
+        <w:pStyle w:val="Normal"/>
+        <w:bidi w:val="0"/>
+        <w:jc w:val="start"/>
+        <w:rPr>
+          <w:b/>
+          <w:bCs/>
+          <w:sz w:val="24"/>
+          <w:szCs w:val="24"/>
+        </w:rPr>
+      </w:pPr>
+      <w:r>
+        <w:rPr>
+          <w:b/>
+          <w:bCs/>
+          <w:sz w:val="24"/>
+          <w:szCs w:val="24"/>
+        </w:rPr>
+      </w:r>
+    </w:p>
+    <w:p>
+      <w:pPr>
+        <w:pStyle w:val="Normal"/>
+        <w:bidi w:val="0"/>
+        <w:jc w:val="start"/>
+        <w:rPr>
+          <w:b/>
+          <w:bCs/>
+          <w:sz w:val="24"/>
+          <w:szCs w:val="24"/>
+        </w:rPr>
+      </w:pPr>
+      <w:r>
+        <w:rPr>
+          <w:b/>
+          <w:bCs/>
+          <w:sz w:val="24"/>
+          <w:szCs w:val="24"/>
+        </w:rPr>
+      </w:r>
+    </w:p>
+    <w:p>
+      <w:pPr>
+        <w:pStyle w:val="Normal"/>
+        <w:rPr>
+          <w:b/>
+          <w:bCs/>
+        </w:rPr>
+      </w:pPr>
+      <w:r>
+        <w:rPr>
+          <w:b/>
+          <w:bCs/>
+        </w:rPr>
+        <w:t>Html Tags</w:t>
+      </w:r>
+    </w:p>
+    <w:p>
+      <w:pPr>
+        <w:pStyle w:val="Normal"/>
+        <w:rPr/>
+      </w:pPr>
+      <w:r>
+        <w:rPr/>
+      </w:r>
+    </w:p>
+    <w:p>
+      <w:pPr>
+        <w:pStyle w:val="Normal"/>
+        <w:rPr/>
+      </w:pPr>
+      <w:r>
+        <w:rPr/>
+      </w:r>
+    </w:p>
+    <w:p>
+      <w:pPr>
+        <w:pStyle w:val="Normal"/>
+        <w:rPr/>
+      </w:pPr>
+      <w:r>
+        <w:rPr/>
+      </w:r>
+    </w:p>
+    <w:p>
+      <w:pPr>
+        <w:pStyle w:val="Normal"/>
+        <w:rPr/>
+      </w:pPr>
+      <w:r>
+        <w:rPr/>
+        <w:drawing>
+          <wp:anchor behindDoc="0" distT="0" distB="0" distL="0" distR="0" simplePos="0" locked="0" layoutInCell="0" allowOverlap="1" relativeHeight="2">
+            <wp:simplePos x="0" y="0"/>
+            <wp:positionH relativeFrom="column">
+              <wp:align>center</wp:align>
+            </wp:positionH>
+            <wp:positionV relativeFrom="paragraph">
+              <wp:posOffset>635</wp:posOffset>
+            </wp:positionV>
+            <wp:extent cx="6120130" cy="7544435"/>
+            <wp:effectExtent l="0" t="0" r="0" b="0"/>
+            <wp:wrapSquare wrapText="largest"/>
+            <wp:docPr id="1" name="Image1" descr="" title=""/>
+            <wp:cNvGraphicFramePr>
+              <a:graphicFrameLocks xmlns:a="http://schemas.openxmlformats.org/drawingml/2006/main" noChangeAspect="1"/>
+            </wp:cNvGraphicFramePr>
+            <a:graphic xmlns:a="http://schemas.openxmlformats.org/drawingml/2006/main">
+              <a:graphicData uri="http://schemas.openxmlformats.org/drawingml/2006/picture">
+                <pic:pic xmlns:pic="http://schemas.openxmlformats.org/drawingml/2006/picture">
+                  <pic:nvPicPr>
+                    <pic:cNvPr id="1" name="Image1" descr="" title=""/>
+                    <pic:cNvPicPr>
+                      <a:picLocks noChangeAspect="1" noChangeArrowheads="1"/>
+                    </pic:cNvPicPr>
+                  </pic:nvPicPr>
+                  <pic:blipFill>
+                    <a:blip r:embed="rId3"/>
+                    <a:srcRect l="-138" t="-112" r="-138" b="-112"/>
+                    <a:stretch>
+                      <a:fillRect/>
+                    </a:stretch>
+                  </pic:blipFill>
+                  <pic:spPr bwMode="auto">
+                    <a:xfrm>
+                      <a:off x="0" y="0"/>
+                      <a:ext cx="6120130" cy="7544435"/>
+                    </a:xfrm>
+                    <a:prstGeom prst="rect">
+                      <a:avLst/>
+                    </a:prstGeom>
+                    <a:ln>
+                      <a:solidFill>
+                        <a:srgbClr val="2A6099"/>
+                      </a:solidFill>
+                    </a:ln>
+                  </pic:spPr>
+                </pic:pic>
+              </a:graphicData>
+            </a:graphic>
+          </wp:anchor>
+        </w:drawing>
+      </w:r>
+    </w:p>
+    <w:p>
+      <w:pPr>
+        <w:pStyle w:val="Normal"/>
+        <w:rPr/>
+      </w:pPr>
+      <w:r>
+        <w:rPr/>
+      </w:r>
+    </w:p>
+    <w:p>
+      <w:pPr>
+        <w:pStyle w:val="Normal"/>
+        <w:rPr/>
+      </w:pPr>
+      <w:r>
+        <w:rPr/>
+      </w:r>
+    </w:p>
+    <w:p>
+      <w:pPr>
+        <w:pStyle w:val="Normal"/>
+        <w:rPr/>
+      </w:pPr>
+      <w:r>
+        <w:rPr/>
+      </w:r>
+    </w:p>
+    <w:p>
+      <w:pPr>
+        <w:pStyle w:val="Normal"/>
+        <w:rPr/>
+      </w:pPr>
+      <w:r>
+        <w:rPr/>
+      </w:r>
+    </w:p>
+    <w:p>
+      <w:pPr>
+        <w:pStyle w:val="Normal"/>
+        <w:rPr/>
+      </w:pPr>
+      <w:r>
+        <w:rPr/>
+      </w:r>
+    </w:p>
+    <w:p>
+      <w:pPr>
+        <w:pStyle w:val="Normal"/>
+        <w:rPr/>
+      </w:pPr>
+      <w:r>
+        <w:rPr/>
+      </w:r>
+    </w:p>
+    <w:p>
+      <w:pPr>
+        <w:pStyle w:val="Normal"/>
+        <w:rPr/>
+      </w:pPr>
+      <w:r>
+        <w:rPr/>
+      </w:r>
+    </w:p>
+    <w:p>
+      <w:pPr>
+        <w:pStyle w:val="Normal"/>
+        <w:rPr/>
+      </w:pPr>
+      <w:r>
+        <w:rPr/>
+      </w:r>
+    </w:p>
+    <w:p>
+      <w:pPr>
+        <w:pStyle w:val="Normal"/>
+        <w:rPr/>
+      </w:pPr>
+      <w:r>
+        <w:rPr/>
+      </w:r>
+    </w:p>
+    <w:p>
+      <w:pPr>
+        <w:pStyle w:val="Normal"/>
+        <w:rPr/>
+      </w:pPr>
+      <w:r>
+        <w:rPr/>
+      </w:r>
+    </w:p>
+    <w:p>
+      <w:pPr>
+        <w:pStyle w:val="Normal"/>
+        <w:rPr/>
+      </w:pPr>
+      <w:r>
+        <w:rPr/>
+      </w:r>
+    </w:p>
+    <w:p>
+      <w:pPr>
+        <w:pStyle w:val="Normal"/>
+        <w:rPr/>
+      </w:pPr>
+      <w:r>
+        <w:rPr/>
+      </w:r>
+    </w:p>
+    <w:p>
+      <w:pPr>
+        <w:pStyle w:val="Normal"/>
+        <w:rPr/>
+      </w:pPr>
+      <w:r>
+        <w:rPr/>
+      </w:r>
+    </w:p>
+    <w:p>
+      <w:pPr>
+        <w:pStyle w:val="Normal"/>
+        <w:rPr/>
+      </w:pPr>
+      <w:r>
+        <w:rPr/>
+      </w:r>
+    </w:p>
+    <w:p>
+      <w:pPr>
+        <w:pStyle w:val="Normal"/>
+        <w:rPr/>
+      </w:pPr>
+      <w:r>
+        <w:rPr/>
+      </w:r>
+    </w:p>
+    <w:p>
+      <w:pPr>
+        <w:pStyle w:val="Normal"/>
+        <w:rPr/>
+      </w:pPr>
+      <w:r>
+        <w:drawing>
+          <wp:anchor behindDoc="0" distT="0" distB="0" distL="0" distR="0" simplePos="0" locked="0" layoutInCell="0" allowOverlap="1" relativeHeight="3">
+            <wp:simplePos x="0" y="0"/>
+            <wp:positionH relativeFrom="column">
+              <wp:align>center</wp:align>
+            </wp:positionH>
+            <wp:positionV relativeFrom="paragraph">
+              <wp:posOffset>635</wp:posOffset>
+            </wp:positionV>
+            <wp:extent cx="6120130" cy="7701280"/>
+            <wp:effectExtent l="0" t="0" r="0" b="0"/>
+            <wp:wrapSquare wrapText="largest"/>
+            <wp:docPr id="2" name="Image2" descr="" title=""/>
+            <wp:cNvGraphicFramePr>
+              <a:graphicFrameLocks xmlns:a="http://schemas.openxmlformats.org/drawingml/2006/main" noChangeAspect="1"/>
+            </wp:cNvGraphicFramePr>
+            <a:graphic xmlns:a="http://schemas.openxmlformats.org/drawingml/2006/main">
+              <a:graphicData uri="http://schemas.openxmlformats.org/drawingml/2006/picture">
+                <pic:pic xmlns:pic="http://schemas.openxmlformats.org/drawingml/2006/picture">
+                  <pic:nvPicPr>
+                    <pic:cNvPr id="2" name="Image2" descr="" title=""/>
+                    <pic:cNvPicPr>
+                      <a:picLocks noChangeAspect="1" noChangeArrowheads="1"/>
+                    </pic:cNvPicPr>
+                  </pic:nvPicPr>
+                  <pic:blipFill>
+                    <a:blip r:embed="rId4"/>
+                    <a:stretch>
+                      <a:fillRect/>
+                    </a:stretch>
+                  </pic:blipFill>
+                  <pic:spPr bwMode="auto">
+                    <a:xfrm>
+                      <a:off x="0" y="0"/>
+                      <a:ext cx="6120130" cy="7701280"/>
+                    </a:xfrm>
+                    <a:prstGeom prst="rect">
+                      <a:avLst/>
+                    </a:prstGeom>
+                  </pic:spPr>
+                </pic:pic>
+              </a:graphicData>
+            </a:graphic>
+          </wp:anchor>
+        </w:drawing>
+      </w:r>
+      <w:r>
+        <w:rPr/>
+        <w:tab/>
+        <w:tab/>
+        <w:tab/>
+        <w:tab/>
+        <w:tab/>
+        <w:tab/>
+        <w:tab/>
+        <w:tab/>
+        <w:tab/>
+        <w:tab/>
+        <w:tab/>
+        <w:tab/>
+        <w:tab/>
+        <w:tab/>
+        <w:tab/>
+        <w:tab/>
+        <w:tab/>
+        <w:tab/>
+        <w:tab/>
+        <w:tab/>
+        <w:tab/>
+        <w:tab/>
+        <w:tab/>
+        <w:tab/>
+        <w:tab/>
+        <w:tab/>
+        <w:tab/>
+        <w:tab/>
+        <w:tab/>
+        <w:tab/>
+        <w:tab/>
+        <w:tab/>
+        <w:tab/>
+        <w:tab/>
+        <w:tab/>
+        <w:tab/>
+        <w:tab/>
+        <w:tab/>
+        <w:tab/>
+        <w:tab/>
+        <w:tab/>
+        <w:tab/>
+        <w:tab/>
+        <w:tab/>
+        <w:tab/>
+        <w:tab/>
+        <w:tab/>
+        <w:tab/>
+        <w:tab/>
+        <w:tab/>
+        <w:tab/>
+        <w:tab/>
+        <w:tab/>
+      </w:r>
+      <w:r>
+        <w:br w:type="page"/>
+      </w:r>
+    </w:p>
+    <w:p>
+      <w:pPr>
+        <w:pStyle w:val="Normal"/>
+        <w:rPr/>
+      </w:pPr>
+      <w:r>
+        <w:drawing>
+          <wp:anchor behindDoc="0" distT="0" distB="0" distL="0" distR="0" simplePos="0" locked="0" layoutInCell="0" allowOverlap="1" relativeHeight="4">
+            <wp:simplePos x="0" y="0"/>
+            <wp:positionH relativeFrom="column">
+              <wp:align>center</wp:align>
+            </wp:positionH>
+            <wp:positionV relativeFrom="paragraph">
+              <wp:posOffset>635</wp:posOffset>
+            </wp:positionV>
+            <wp:extent cx="6120130" cy="7701280"/>
+            <wp:effectExtent l="0" t="0" r="0" b="0"/>
+            <wp:wrapSquare wrapText="largest"/>
+            <wp:docPr id="3" name="Image3" descr="" title=""/>
+            <wp:cNvGraphicFramePr>
+              <a:graphicFrameLocks xmlns:a="http://schemas.openxmlformats.org/drawingml/2006/main" noChangeAspect="1"/>
+            </wp:cNvGraphicFramePr>
+            <a:graphic xmlns:a="http://schemas.openxmlformats.org/drawingml/2006/main">
+              <a:graphicData uri="http://schemas.openxmlformats.org/drawingml/2006/picture">
+                <pic:pic xmlns:pic="http://schemas.openxmlformats.org/drawingml/2006/picture">
+                  <pic:nvPicPr>
+                    <pic:cNvPr id="3" name="Image3" descr="" title=""/>
+                    <pic:cNvPicPr>
+                      <a:picLocks noChangeAspect="1" noChangeArrowheads="1"/>
+                    </pic:cNvPicPr>
+                  </pic:nvPicPr>
+                  <pic:blipFill>
+                    <a:blip r:embed="rId5"/>
+                    <a:stretch>
+                      <a:fillRect/>
+                    </a:stretch>
+                  </pic:blipFill>
+                  <pic:spPr bwMode="auto">
+                    <a:xfrm>
+                      <a:off x="0" y="0"/>
+                      <a:ext cx="6120130" cy="7701280"/>
+                    </a:xfrm>
+                    <a:prstGeom prst="rect">
+                      <a:avLst/>
+                    </a:prstGeom>
+                  </pic:spPr>
+                </pic:pic>
+              </a:graphicData>
+            </a:graphic>
+          </wp:anchor>
+        </w:drawing>
+      </w:r>
+      <w:r>
+        <w:rPr/>
+        <w:tab/>
+        <w:tab/>
+        <w:tab/>
+        <w:tab/>
+        <w:tab/>
+        <w:tab/>
+        <w:tab/>
+        <w:tab/>
+        <w:tab/>
+        <w:tab/>
+        <w:tab/>
+        <w:tab/>
+        <w:tab/>
+      </w:r>
+      <w:r>
+        <w:br w:type="page"/>
+      </w:r>
+    </w:p>
+    <w:p>
+      <w:pPr>
+        <w:pStyle w:val="Normal"/>
+        <w:rPr/>
+      </w:pPr>
+      <w:r>
+        <w:rPr/>
+        <w:drawing>
+          <wp:anchor behindDoc="0" distT="0" distB="0" distL="0" distR="0" simplePos="0" locked="0" layoutInCell="0" allowOverlap="1" relativeHeight="5">
+            <wp:simplePos x="0" y="0"/>
+            <wp:positionH relativeFrom="column">
+              <wp:align>center</wp:align>
+            </wp:positionH>
+            <wp:positionV relativeFrom="paragraph">
+              <wp:posOffset>635</wp:posOffset>
+            </wp:positionV>
+            <wp:extent cx="6120130" cy="7701280"/>
+            <wp:effectExtent l="0" t="0" r="0" b="0"/>
+            <wp:wrapSquare wrapText="largest"/>
+            <wp:docPr id="4" name="Image4" descr="" title=""/>
+            <wp:cNvGraphicFramePr>
+              <a:graphicFrameLocks xmlns:a="http://schemas.openxmlformats.org/drawingml/2006/main" noChangeAspect="1"/>
+            </wp:cNvGraphicFramePr>
+            <a:graphic xmlns:a="http://schemas.openxmlformats.org/drawingml/2006/main">
+              <a:graphicData uri="http://schemas.openxmlformats.org/drawingml/2006/picture">
+                <pic:pic xmlns:pic="http://schemas.openxmlformats.org/drawingml/2006/picture">
+                  <pic:nvPicPr>
+                    <pic:cNvPr id="4" name="Image4" descr="" title=""/>
+                    <pic:cNvPicPr>
+                      <a:picLocks noChangeAspect="1" noChangeArrowheads="1"/>
+                    </pic:cNvPicPr>
+                  </pic:nvPicPr>
+                  <pic:blipFill>
+                    <a:blip r:embed="rId6"/>
+                    <a:stretch>
+                      <a:fillRect/>
+                    </a:stretch>
+                  </pic:blipFill>
+                  <pic:spPr bwMode="auto">
+                    <a:xfrm>
+                      <a:off x="0" y="0"/>
+                      <a:ext cx="6120130" cy="7701280"/>
+                    </a:xfrm>
+                    <a:prstGeom prst="rect">
+                      <a:avLst/>
+                    </a:prstGeom>
+                  </pic:spPr>
+                </pic:pic>
+              </a:graphicData>
+            </a:graphic>
+          </wp:anchor>
+        </w:drawing>
+      </w:r>
+      <w:r>
+        <w:br w:type="page"/>
+      </w:r>
+    </w:p>
+    <w:p>
+      <w:pPr>
+        <w:pStyle w:val="Normal"/>
+        <w:rPr/>
+      </w:pPr>
+      <w:r>
+        <w:rPr/>
+        <w:drawing>
+          <wp:anchor behindDoc="0" distT="0" distB="0" distL="0" distR="0" simplePos="0" locked="0" layoutInCell="0" allowOverlap="1" relativeHeight="6">
+            <wp:simplePos x="0" y="0"/>
+            <wp:positionH relativeFrom="column">
+              <wp:align>center</wp:align>
+            </wp:positionH>
+            <wp:positionV relativeFrom="paragraph">
+              <wp:posOffset>635</wp:posOffset>
+            </wp:positionV>
+            <wp:extent cx="6120130" cy="8376285"/>
+            <wp:effectExtent l="0" t="0" r="0" b="0"/>
+            <wp:wrapSquare wrapText="largest"/>
+            <wp:docPr id="5" name="Image5" descr="" title=""/>
+            <wp:cNvGraphicFramePr>
+              <a:graphicFrameLocks xmlns:a="http://schemas.openxmlformats.org/drawingml/2006/main" noChangeAspect="1"/>
+            </wp:cNvGraphicFramePr>
+            <a:graphic xmlns:a="http://schemas.openxmlformats.org/drawingml/2006/main">
+              <a:graphicData uri="http://schemas.openxmlformats.org/drawingml/2006/picture">
+                <pic:pic xmlns:pic="http://schemas.openxmlformats.org/drawingml/2006/picture">
+                  <pic:nvPicPr>
+                    <pic:cNvPr id="5" name="Image5" descr="" title=""/>
+                    <pic:cNvPicPr>
+                      <a:picLocks noChangeAspect="1" noChangeArrowheads="1"/>
+                    </pic:cNvPicPr>
+                  </pic:nvPicPr>
+                  <pic:blipFill>
+                    <a:blip r:embed="rId7"/>
+                    <a:stretch>
+                      <a:fillRect/>
+                    </a:stretch>
+                  </pic:blipFill>
+                  <pic:spPr bwMode="auto">
+                    <a:xfrm>
+                      <a:off x="0" y="0"/>
+                      <a:ext cx="6120130" cy="8376285"/>
+                    </a:xfrm>
+                    <a:prstGeom prst="rect">
+                      <a:avLst/>
+                    </a:prstGeom>
+                  </pic:spPr>
+                </pic:pic>
+              </a:graphicData>
+            </a:graphic>
+          </wp:anchor>
+        </w:drawing>
+      </w:r>
+      <w:r>
+        <w:br w:type="page"/>
+      </w:r>
+    </w:p>
+    <w:p>
+      <w:pPr>
+        <w:pStyle w:val="Normal"/>
+        <w:rPr/>
+      </w:pPr>
+      <w:r>
+        <w:rPr/>
+        <w:drawing>
+          <wp:anchor behindDoc="0" distT="0" distB="0" distL="0" distR="0" simplePos="0" locked="0" layoutInCell="0" allowOverlap="1" relativeHeight="7">
+            <wp:simplePos x="0" y="0"/>
+            <wp:positionH relativeFrom="column">
+              <wp:align>center</wp:align>
+            </wp:positionH>
+            <wp:positionV relativeFrom="paragraph">
+              <wp:posOffset>635</wp:posOffset>
+            </wp:positionV>
+            <wp:extent cx="6120130" cy="8268335"/>
+            <wp:effectExtent l="0" t="0" r="0" b="0"/>
+            <wp:wrapSquare wrapText="largest"/>
+            <wp:docPr id="6" name="Image6" descr="" title=""/>
+            <wp:cNvGraphicFramePr>
+              <a:graphicFrameLocks xmlns:a="http://schemas.openxmlformats.org/drawingml/2006/main" noChangeAspect="1"/>
+            </wp:cNvGraphicFramePr>
+            <a:graphic xmlns:a="http://schemas.openxmlformats.org/drawingml/2006/main">
+              <a:graphicData uri="http://schemas.openxmlformats.org/drawingml/2006/picture">
+                <pic:pic xmlns:pic="http://schemas.openxmlformats.org/drawingml/2006/picture">
+                  <pic:nvPicPr>
+                    <pic:cNvPr id="6" name="Image6" descr="" title=""/>
+                    <pic:cNvPicPr>
+                      <a:picLocks noChangeAspect="1" noChangeArrowheads="1"/>
+                    </pic:cNvPicPr>
+                  </pic:nvPicPr>
+                  <pic:blipFill>
+                    <a:blip r:embed="rId8"/>
+                    <a:stretch>
+                      <a:fillRect/>
+                    </a:stretch>
+                  </pic:blipFill>
+                  <pic:spPr bwMode="auto">
+                    <a:xfrm>
+                      <a:off x="0" y="0"/>
+                      <a:ext cx="6120130" cy="8268335"/>
+                    </a:xfrm>
+                    <a:prstGeom prst="rect">
+                      <a:avLst/>
+                    </a:prstGeom>
+                  </pic:spPr>
+                </pic:pic>
+              </a:graphicData>
+            </a:graphic>
+          </wp:anchor>
+        </w:drawing>
+      </w:r>
+      <w:r>
+        <w:br w:type="page"/>
+      </w:r>
+    </w:p>
+    <w:p>
+      <w:pPr>
+        <w:pStyle w:val="Normal"/>
+        <w:rPr/>
+      </w:pPr>
+      <w:r>
+        <w:rPr/>
+        <w:drawing>
+          <wp:anchor behindDoc="0" distT="0" distB="0" distL="0" distR="0" simplePos="0" locked="0" layoutInCell="0" allowOverlap="1" relativeHeight="8">
+            <wp:simplePos x="0" y="0"/>
+            <wp:positionH relativeFrom="column">
+              <wp:align>center</wp:align>
+            </wp:positionH>
+            <wp:positionV relativeFrom="paragraph">
+              <wp:posOffset>635</wp:posOffset>
+            </wp:positionV>
+            <wp:extent cx="6120130" cy="8742680"/>
+            <wp:effectExtent l="0" t="0" r="0" b="0"/>
+            <wp:wrapSquare wrapText="largest"/>
+            <wp:docPr id="7" name="Image7" descr="" title=""/>
+            <wp:cNvGraphicFramePr>
+              <a:graphicFrameLocks xmlns:a="http://schemas.openxmlformats.org/drawingml/2006/main" noChangeAspect="1"/>
+            </wp:cNvGraphicFramePr>
+            <a:graphic xmlns:a="http://schemas.openxmlformats.org/drawingml/2006/main">
+              <a:graphicData uri="http://schemas.openxmlformats.org/drawingml/2006/picture">
+                <pic:pic xmlns:pic="http://schemas.openxmlformats.org/drawingml/2006/picture">
+                  <pic:nvPicPr>
+                    <pic:cNvPr id="7" name="Image7" descr="" title=""/>
+                    <pic:cNvPicPr>
+                      <a:picLocks noChangeAspect="1" noChangeArrowheads="1"/>
+                    </pic:cNvPicPr>
+                  </pic:nvPicPr>
+                  <pic:blipFill>
+                    <a:blip r:embed="rId9"/>
+                    <a:stretch>
+                      <a:fillRect/>
+                    </a:stretch>
+                  </pic:blipFill>
+                  <pic:spPr bwMode="auto">
+                    <a:xfrm>
+                      <a:off x="0" y="0"/>
+                      <a:ext cx="6120130" cy="8742680"/>
+                    </a:xfrm>
+                    <a:prstGeom prst="rect">
+                      <a:avLst/>
+                    </a:prstGeom>
+                  </pic:spPr>
+                </pic:pic>
+              </a:graphicData>
+            </a:graphic>
+          </wp:anchor>
+        </w:drawing>
+      </w:r>
+      <w:r>
+        <w:br w:type="page"/>
+      </w:r>
+    </w:p>
+    <w:p>
+      <w:pPr>
+        <w:pStyle w:val="Normal"/>
+        <w:rPr/>
+      </w:pPr>
+      <w:r>
+        <w:rPr/>
+        <w:drawing>
+          <wp:anchor behindDoc="0" distT="0" distB="0" distL="0" distR="0" simplePos="0" locked="0" layoutInCell="0" allowOverlap="1" relativeHeight="9">
+            <wp:simplePos x="0" y="0"/>
+            <wp:positionH relativeFrom="column">
+              <wp:align>center</wp:align>
+            </wp:positionH>
+            <wp:positionV relativeFrom="paragraph">
+              <wp:posOffset>635</wp:posOffset>
+            </wp:positionV>
+            <wp:extent cx="6120130" cy="8390255"/>
+            <wp:effectExtent l="0" t="0" r="0" b="0"/>
+            <wp:wrapSquare wrapText="largest"/>
+            <wp:docPr id="8" name="Image8" descr="" title=""/>
+            <wp:cNvGraphicFramePr>
+              <a:graphicFrameLocks xmlns:a="http://schemas.openxmlformats.org/drawingml/2006/main" noChangeAspect="1"/>
+            </wp:cNvGraphicFramePr>
+            <a:graphic xmlns:a="http://schemas.openxmlformats.org/drawingml/2006/main">
+              <a:graphicData uri="http://schemas.openxmlformats.org/drawingml/2006/picture">
+                <pic:pic xmlns:pic="http://schemas.openxmlformats.org/drawingml/2006/picture">
+                  <pic:nvPicPr>
+                    <pic:cNvPr id="8" name="Image8" descr="" title=""/>
+                    <pic:cNvPicPr>
+                      <a:picLocks noChangeAspect="1" noChangeArrowheads="1"/>
+                    </pic:cNvPicPr>
+                  </pic:nvPicPr>
+                  <pic:blipFill>
+                    <a:blip r:embed="rId10"/>
+                    <a:stretch>
+                      <a:fillRect/>
+                    </a:stretch>
+                  </pic:blipFill>
+                  <pic:spPr bwMode="auto">
+                    <a:xfrm>
+                      <a:off x="0" y="0"/>
+                      <a:ext cx="6120130" cy="8390255"/>
+                    </a:xfrm>
+                    <a:prstGeom prst="rect">
+                      <a:avLst/>
+                    </a:prstGeom>
+                  </pic:spPr>
+                </pic:pic>
+              </a:graphicData>
+            </a:graphic>
+          </wp:anchor>
+        </w:drawing>
+      </w:r>
+      <w:r>
+        <w:br w:type="page"/>
+      </w:r>
+    </w:p>
+    <w:p>
+      <w:pPr>
+        <w:pStyle w:val="Normal"/>
+        <w:rPr/>
+      </w:pPr>
+      <w:r>
+        <w:rPr/>
+        <w:drawing>
+          <wp:anchor behindDoc="0" distT="0" distB="0" distL="0" distR="0" simplePos="0" locked="0" layoutInCell="0" allowOverlap="1" relativeHeight="10">
+            <wp:simplePos x="0" y="0"/>
+            <wp:positionH relativeFrom="column">
+              <wp:align>center</wp:align>
+            </wp:positionH>
+            <wp:positionV relativeFrom="paragraph">
+              <wp:posOffset>635</wp:posOffset>
+            </wp:positionV>
+            <wp:extent cx="6120130" cy="6931025"/>
+            <wp:effectExtent l="0" t="0" r="0" b="0"/>
+            <wp:wrapSquare wrapText="largest"/>
+            <wp:docPr id="9" name="Image9" descr="" title=""/>
+            <wp:cNvGraphicFramePr>
+              <a:graphicFrameLocks xmlns:a="http://schemas.openxmlformats.org/drawingml/2006/main" noChangeAspect="1"/>
+            </wp:cNvGraphicFramePr>
+            <a:graphic xmlns:a="http://schemas.openxmlformats.org/drawingml/2006/main">
+              <a:graphicData uri="http://schemas.openxmlformats.org/drawingml/2006/picture">
+                <pic:pic xmlns:pic="http://schemas.openxmlformats.org/drawingml/2006/picture">
+                  <pic:nvPicPr>
+                    <pic:cNvPr id="9" name="Image9" descr="" title=""/>
+                    <pic:cNvPicPr>
+                      <a:picLocks noChangeAspect="1" noChangeArrowheads="1"/>
+                    </pic:cNvPicPr>
+                  </pic:nvPicPr>
+                  <pic:blipFill>
+                    <a:blip r:embed="rId11"/>
+                    <a:stretch>
+                      <a:fillRect/>
+                    </a:stretch>
+                  </pic:blipFill>
+                  <pic:spPr bwMode="auto">
+                    <a:xfrm>
+                      <a:off x="0" y="0"/>
+                      <a:ext cx="6120130" cy="6931025"/>
+                    </a:xfrm>
+                    <a:prstGeom prst="rect">
+                      <a:avLst/>
+                    </a:prstGeom>
+                  </pic:spPr>
+                </pic:pic>
+              </a:graphicData>
+            </a:graphic>
+          </wp:anchor>
+        </w:drawing>
+      </w:r>
+    </w:p>
     <w:sectPr>
-      <w:footerReference w:type="even" r:id="rId3"/>
-      <w:footerReference w:type="default" r:id="rId4"/>
-      <w:footerReference w:type="first" r:id="rId5"/>
+      <w:footerReference w:type="even" r:id="rId12"/>
+      <w:footerReference w:type="default" r:id="rId13"/>
+      <w:footerReference w:type="first" r:id="rId14"/>
       <w:type w:val="nextPage"/>
       <w:pgSz w:w="11906" w:h="16838"/>
       <w:pgMar w:left="1134" w:right="1134" w:gutter="0" w:header="0" w:top="1134" w:footer="1134" w:bottom="1664"/>

</xml_diff>